<commit_message>
use SetPixels32() to enhance performance fix a bug that leads to incorrect health bar position now trees won't be planted where entities exist other minor fixes
</commit_message>
<xml_diff>
--- a/Assets/Files/To Do List.docx
+++ b/Assets/Files/To Do List.docx
@@ -28,10 +28,10 @@
       <w:pPr>
         <w:widowControl/>
         <w:numPr>
-          <w:ilvl w:val="0"/>
-          <w:numId w:val="5"/>
+          <w:ilvl w:val="1"/>
+          <w:numId w:val="6"/>
         </w:numPr>
-        <w:ind w:left="540"/>
+        <w:ind w:left="549"/>
         <w:jc w:val="left"/>
         <w:textAlignment w:val="center"/>
         <w:rPr>
@@ -50,46 +50,37 @@
           <w:sz w:val="28"/>
           <w:szCs w:val="28"/>
         </w:rPr>
-        <w:t xml:space="preserve">确定单位、建筑、中立装饰物等的模型，写出相应的行为类，注意派生结构（高） </w:t>
+        <w:t>确定单位、中立装饰物等的模型，写出相应的行为类</w:t>
+      </w:r>
+      <w:r>
+        <w:rPr>
+          <w:rFonts w:ascii="微软雅黑" w:eastAsia="微软雅黑" w:hAnsi="微软雅黑" w:cs="宋体" w:hint="eastAsia"/>
+          <w:color w:val="000000"/>
+          <w:kern w:val="0"/>
+          <w:sz w:val="28"/>
+          <w:szCs w:val="28"/>
+        </w:rPr>
+        <w:t>（高</w:t>
+      </w:r>
+      <w:r>
+        <w:rPr>
+          <w:rFonts w:ascii="微软雅黑" w:eastAsia="微软雅黑" w:hAnsi="微软雅黑" w:cs="宋体"/>
+          <w:color w:val="000000"/>
+          <w:kern w:val="0"/>
+          <w:sz w:val="28"/>
+          <w:szCs w:val="28"/>
+        </w:rPr>
+        <w:t>）</w:t>
       </w:r>
     </w:p>
     <w:p>
       <w:pPr>
         <w:widowControl/>
         <w:numPr>
-          <w:ilvl w:val="0"/>
-          <w:numId w:val="5"/>
+          <w:ilvl w:val="1"/>
+          <w:numId w:val="6"/>
         </w:numPr>
-        <w:ind w:left="540"/>
-        <w:jc w:val="left"/>
-        <w:textAlignment w:val="center"/>
-        <w:rPr>
-          <w:rFonts w:ascii="宋体" w:eastAsia="宋体" w:hAnsi="宋体" w:cs="宋体" w:hint="eastAsia"/>
-          <w:color w:val="000000"/>
-          <w:kern w:val="0"/>
-          <w:sz w:val="24"/>
-          <w:szCs w:val="24"/>
-        </w:rPr>
-      </w:pPr>
-      <w:r>
-        <w:rPr>
-          <w:rFonts w:ascii="微软雅黑" w:eastAsia="微软雅黑" w:hAnsi="微软雅黑" w:cs="宋体" w:hint="eastAsia"/>
-          <w:color w:val="000000"/>
-          <w:kern w:val="0"/>
-          <w:sz w:val="28"/>
-          <w:szCs w:val="28"/>
-        </w:rPr>
-        <w:t>弄清动画系统的运作机制，使其和脚本动画兼容（高）</w:t>
-      </w:r>
-    </w:p>
-    <w:p>
-      <w:pPr>
-        <w:widowControl/>
-        <w:numPr>
-          <w:ilvl w:val="0"/>
-          <w:numId w:val="5"/>
-        </w:numPr>
-        <w:ind w:left="540"/>
+        <w:ind w:left="549"/>
         <w:jc w:val="left"/>
         <w:textAlignment w:val="center"/>
         <w:rPr>
@@ -115,10 +106,10 @@
       <w:pPr>
         <w:widowControl/>
         <w:numPr>
-          <w:ilvl w:val="0"/>
-          <w:numId w:val="5"/>
+          <w:ilvl w:val="1"/>
+          <w:numId w:val="6"/>
         </w:numPr>
-        <w:ind w:left="540"/>
+        <w:ind w:left="549"/>
         <w:jc w:val="left"/>
         <w:textAlignment w:val="center"/>
         <w:rPr>
@@ -137,17 +128,57 @@
           <w:sz w:val="28"/>
           <w:szCs w:val="28"/>
         </w:rPr>
-        <w:t>草木放置时应避开已有的建筑、资源（中）</w:t>
+        <w:t>队伍颜色的UI：放入主界面</w:t>
+      </w:r>
+      <w:r>
+        <w:rPr>
+          <w:rFonts w:ascii="Calibri" w:eastAsia="宋体" w:hAnsi="Calibri" w:cs="宋体"/>
+          <w:color w:val="000000"/>
+          <w:kern w:val="0"/>
+          <w:sz w:val="28"/>
+          <w:szCs w:val="28"/>
+        </w:rPr>
+        <w:t xml:space="preserve"> + </w:t>
+      </w:r>
+      <w:r>
+        <w:rPr>
+          <w:rFonts w:ascii="微软雅黑" w:eastAsia="微软雅黑" w:hAnsi="微软雅黑" w:cs="宋体" w:hint="eastAsia"/>
+          <w:color w:val="000000"/>
+          <w:kern w:val="0"/>
+          <w:sz w:val="28"/>
+          <w:szCs w:val="28"/>
+        </w:rPr>
+        <w:t>主菜单的Option</w:t>
+      </w:r>
+      <w:r>
+        <w:rPr>
+          <w:rFonts w:ascii="Calibri" w:eastAsia="宋体" w:hAnsi="Calibri" w:cs="宋体"/>
+          <w:color w:val="000000"/>
+          <w:kern w:val="0"/>
+          <w:sz w:val="28"/>
+          <w:szCs w:val="28"/>
+        </w:rPr>
+        <w:t>s</w:t>
+      </w:r>
+      <w:r>
+        <w:rPr>
+          <w:rFonts w:ascii="微软雅黑" w:eastAsia="微软雅黑" w:hAnsi="微软雅黑" w:cs="宋体" w:hint="eastAsia"/>
+          <w:color w:val="000000"/>
+          <w:kern w:val="0"/>
+          <w:sz w:val="28"/>
+          <w:szCs w:val="28"/>
+        </w:rPr>
+        <w:t>（高）</w:t>
       </w:r>
     </w:p>
     <w:p>
       <w:pPr>
         <w:widowControl/>
         <w:numPr>
-          <w:ilvl w:val="0"/>
-          <w:numId w:val="5"/>
+          <w:ilvl w:val="1"/>
+          <w:numId w:val="6"/>
         </w:numPr>
-        <w:ind w:left="540"/>
+        <w:ind w:left="549"/>
         <w:jc w:val="left"/>
         <w:textAlignment w:val="center"/>
         <w:rPr>
@@ -158,6 +189,8 @@
           <w:szCs w:val="24"/>
         </w:rPr>
       </w:pPr>
+      <w:bookmarkStart w:id="0" w:name="_GoBack"/>
+      <w:bookmarkEnd w:id="0"/>
       <w:r>
         <w:rPr>
           <w:rFonts w:ascii="微软雅黑" w:eastAsia="微软雅黑" w:hAnsi="微软雅黑" w:cs="宋体" w:hint="eastAsia"/>
@@ -166,17 +199,37 @@
           <w:sz w:val="28"/>
           <w:szCs w:val="28"/>
         </w:rPr>
-        <w:t>完善基于物理引擎的运动系统：加速度、最大速度、角加速度、最大角速度，另外考虑空气与水的阻尼等（中）</w:t>
+        <w:t>运动系统</w:t>
+      </w:r>
+      <w:r>
+        <w:rPr>
+          <w:rFonts w:ascii="微软雅黑" w:eastAsia="微软雅黑" w:hAnsi="微软雅黑" w:cs="宋体" w:hint="eastAsia"/>
+          <w:color w:val="000000"/>
+          <w:kern w:val="0"/>
+          <w:sz w:val="28"/>
+          <w:szCs w:val="28"/>
+        </w:rPr>
+        <w:t>（考虑物理引擎）</w:t>
+      </w:r>
+      <w:r>
+        <w:rPr>
+          <w:rFonts w:ascii="微软雅黑" w:eastAsia="微软雅黑" w:hAnsi="微软雅黑" w:cs="宋体" w:hint="eastAsia"/>
+          <w:color w:val="000000"/>
+          <w:kern w:val="0"/>
+          <w:sz w:val="28"/>
+          <w:szCs w:val="28"/>
+        </w:rPr>
+        <w:t>：加速度、最大速度、角加速度、最大角速度，另外考虑空气与水的阻尼等（中）</w:t>
       </w:r>
     </w:p>
     <w:p>
       <w:pPr>
         <w:widowControl/>
         <w:numPr>
-          <w:ilvl w:val="0"/>
-          <w:numId w:val="5"/>
+          <w:ilvl w:val="1"/>
+          <w:numId w:val="6"/>
         </w:numPr>
-        <w:ind w:left="540"/>
+        <w:ind w:left="549"/>
         <w:jc w:val="left"/>
         <w:textAlignment w:val="center"/>
         <w:rPr>
@@ -202,39 +255,10 @@
       <w:pPr>
         <w:widowControl/>
         <w:numPr>
-          <w:ilvl w:val="0"/>
-          <w:numId w:val="5"/>
+          <w:ilvl w:val="1"/>
+          <w:numId w:val="6"/>
         </w:numPr>
-        <w:ind w:left="540"/>
-        <w:jc w:val="left"/>
-        <w:textAlignment w:val="center"/>
-        <w:rPr>
-          <w:rFonts w:ascii="宋体" w:eastAsia="宋体" w:hAnsi="宋体" w:cs="宋体" w:hint="eastAsia"/>
-          <w:color w:val="000000"/>
-          <w:kern w:val="0"/>
-          <w:sz w:val="24"/>
-          <w:szCs w:val="24"/>
-        </w:rPr>
-      </w:pPr>
-      <w:r>
-        <w:rPr>
-          <w:rFonts w:ascii="微软雅黑" w:eastAsia="微软雅黑" w:hAnsi="微软雅黑" w:cs="宋体" w:hint="eastAsia"/>
-          <w:color w:val="000000"/>
-          <w:kern w:val="0"/>
-          <w:sz w:val="28"/>
-          <w:szCs w:val="28"/>
-        </w:rPr>
-        <w:t>通用毁伤行为，如Mesh Explode效果（中）</w:t>
-      </w:r>
-    </w:p>
-    <w:p>
-      <w:pPr>
-        <w:widowControl/>
-        <w:numPr>
-          <w:ilvl w:val="0"/>
-          <w:numId w:val="5"/>
-        </w:numPr>
-        <w:ind w:left="540"/>
+        <w:ind w:left="549"/>
         <w:jc w:val="left"/>
         <w:textAlignment w:val="center"/>
         <w:rPr>
@@ -260,10 +284,10 @@
       <w:pPr>
         <w:widowControl/>
         <w:numPr>
-          <w:ilvl w:val="0"/>
-          <w:numId w:val="5"/>
+          <w:ilvl w:val="1"/>
+          <w:numId w:val="6"/>
         </w:numPr>
-        <w:ind w:left="540"/>
+        <w:ind w:left="549"/>
         <w:jc w:val="left"/>
         <w:textAlignment w:val="center"/>
         <w:rPr>
@@ -282,21 +306,43 @@
           <w:sz w:val="28"/>
           <w:szCs w:val="28"/>
         </w:rPr>
-        <w:t>添加MiniMap的边框UI（低）</w:t>
+        <w:t>为</w:t>
+      </w:r>
+      <w:proofErr w:type="spellStart"/>
+      <w:r>
+        <w:rPr>
+          <w:rFonts w:ascii="微软雅黑" w:eastAsia="微软雅黑" w:hAnsi="微软雅黑" w:cs="宋体" w:hint="eastAsia"/>
+          <w:color w:val="000000"/>
+          <w:kern w:val="0"/>
+          <w:sz w:val="28"/>
+          <w:szCs w:val="28"/>
+        </w:rPr>
+        <w:t>MiniMap</w:t>
+      </w:r>
+      <w:proofErr w:type="spellEnd"/>
+      <w:r>
+        <w:rPr>
+          <w:rFonts w:ascii="微软雅黑" w:eastAsia="微软雅黑" w:hAnsi="微软雅黑" w:cs="宋体" w:hint="eastAsia"/>
+          <w:color w:val="000000"/>
+          <w:kern w:val="0"/>
+          <w:sz w:val="28"/>
+          <w:szCs w:val="28"/>
+        </w:rPr>
+        <w:t>添加边框（低）</w:t>
       </w:r>
     </w:p>
     <w:p>
       <w:pPr>
         <w:widowControl/>
         <w:numPr>
-          <w:ilvl w:val="0"/>
-          <w:numId w:val="5"/>
+          <w:ilvl w:val="1"/>
+          <w:numId w:val="6"/>
         </w:numPr>
-        <w:ind w:left="540"/>
+        <w:ind w:left="549"/>
         <w:jc w:val="left"/>
         <w:textAlignment w:val="center"/>
         <w:rPr>
-          <w:rFonts w:ascii="宋体" w:eastAsia="宋体" w:hAnsi="宋体" w:cs="宋体" w:hint="eastAsia"/>
+          <w:rFonts w:ascii="宋体" w:eastAsia="宋体" w:hAnsi="宋体" w:cs="宋体"/>
           <w:color w:val="000000"/>
           <w:kern w:val="0"/>
           <w:sz w:val="24"/>
@@ -311,69 +357,8 @@
           <w:sz w:val="28"/>
           <w:szCs w:val="28"/>
         </w:rPr>
-        <w:t>使UI显示效果不因屏幕分辨率、物理尺寸等的不同而打折（低）</w:t>
+        <w:t>使UI效果不因屏幕分辨率、物理尺寸等的不同而打折（低）</w:t>
       </w:r>
-    </w:p>
-    <w:p>
-      <w:pPr>
-        <w:widowControl/>
-        <w:numPr>
-          <w:ilvl w:val="0"/>
-          <w:numId w:val="5"/>
-        </w:numPr>
-        <w:ind w:left="540"/>
-        <w:jc w:val="left"/>
-        <w:textAlignment w:val="center"/>
-        <w:rPr>
-          <w:rFonts w:ascii="宋体" w:eastAsia="宋体" w:hAnsi="宋体" w:cs="宋体" w:hint="eastAsia"/>
-          <w:color w:val="000000"/>
-          <w:kern w:val="0"/>
-          <w:sz w:val="24"/>
-          <w:szCs w:val="24"/>
-        </w:rPr>
-      </w:pPr>
-      <w:r>
-        <w:rPr>
-          <w:rFonts w:ascii="微软雅黑" w:eastAsia="微软雅黑" w:hAnsi="微软雅黑" w:cs="宋体" w:hint="eastAsia"/>
-          <w:color w:val="000000"/>
-          <w:kern w:val="0"/>
-          <w:sz w:val="28"/>
-          <w:szCs w:val="28"/>
-        </w:rPr>
-        <w:t>队伍颜色的UI：放入主界面</w:t>
-      </w:r>
-      <w:r>
-        <w:rPr>
-          <w:rFonts w:ascii="Calibri" w:eastAsia="宋体" w:hAnsi="Calibri" w:cs="宋体"/>
-          <w:color w:val="000000"/>
-          <w:kern w:val="0"/>
-          <w:sz w:val="28"/>
-          <w:szCs w:val="28"/>
-        </w:rPr>
-        <w:t xml:space="preserve"> + </w:t>
-      </w:r>
-      <w:r>
-        <w:rPr>
-          <w:rFonts w:ascii="微软雅黑" w:eastAsia="微软雅黑" w:hAnsi="微软雅黑" w:cs="宋体" w:hint="eastAsia"/>
-          <w:color w:val="000000"/>
-          <w:kern w:val="0"/>
-          <w:sz w:val="28"/>
-          <w:szCs w:val="28"/>
-        </w:rPr>
-        <w:t>主菜单的Option</w:t>
-      </w:r>
-      <w:r>
-        <w:rPr>
-          <w:rFonts w:ascii="Calibri" w:eastAsia="宋体" w:hAnsi="Calibri" w:cs="宋体"/>
-          <w:color w:val="000000"/>
-          <w:kern w:val="0"/>
-          <w:sz w:val="28"/>
-          <w:szCs w:val="28"/>
-        </w:rPr>
-        <w:t>s</w:t>
-      </w:r>
-      <w:bookmarkStart w:id="0" w:name="_GoBack"/>
-      <w:bookmarkEnd w:id="0"/>
     </w:p>
     <w:sectPr>
       <w:pgSz w:w="11906" w:h="16838"/>
@@ -587,6 +572,151 @@
     </w:lvl>
   </w:abstractNum>
   <w:abstractNum w:abstractNumId="2">
+    <w:nsid w:val="59932F2B"/>
+    <w:multiLevelType w:val="multilevel"/>
+    <w:tmpl w:val="72E6444C"/>
+    <w:lvl w:ilvl="0">
+      <w:start w:val="1"/>
+      <w:numFmt w:val="bullet"/>
+      <w:lvlText w:val=""/>
+      <w:lvlJc w:val="left"/>
+      <w:pPr>
+        <w:tabs>
+          <w:tab w:val="num" w:pos="720"/>
+        </w:tabs>
+        <w:ind w:left="720" w:hanging="360"/>
+      </w:pPr>
+      <w:rPr>
+        <w:rFonts w:ascii="Symbol" w:hAnsi="Symbol" w:hint="default"/>
+        <w:sz w:val="20"/>
+      </w:rPr>
+    </w:lvl>
+    <w:lvl w:ilvl="1">
+      <w:start w:val="1"/>
+      <w:numFmt w:val="decimal"/>
+      <w:lvlText w:val="%2."/>
+      <w:lvlJc w:val="left"/>
+      <w:pPr>
+        <w:tabs>
+          <w:tab w:val="num" w:pos="1440"/>
+        </w:tabs>
+        <w:ind w:left="1440" w:hanging="360"/>
+      </w:pPr>
+    </w:lvl>
+    <w:lvl w:ilvl="2" w:tentative="1">
+      <w:start w:val="1"/>
+      <w:numFmt w:val="bullet"/>
+      <w:lvlText w:val=""/>
+      <w:lvlJc w:val="left"/>
+      <w:pPr>
+        <w:tabs>
+          <w:tab w:val="num" w:pos="2160"/>
+        </w:tabs>
+        <w:ind w:left="2160" w:hanging="360"/>
+      </w:pPr>
+      <w:rPr>
+        <w:rFonts w:ascii="Wingdings" w:hAnsi="Wingdings" w:hint="default"/>
+        <w:sz w:val="20"/>
+      </w:rPr>
+    </w:lvl>
+    <w:lvl w:ilvl="3" w:tentative="1">
+      <w:start w:val="1"/>
+      <w:numFmt w:val="bullet"/>
+      <w:lvlText w:val=""/>
+      <w:lvlJc w:val="left"/>
+      <w:pPr>
+        <w:tabs>
+          <w:tab w:val="num" w:pos="2880"/>
+        </w:tabs>
+        <w:ind w:left="2880" w:hanging="360"/>
+      </w:pPr>
+      <w:rPr>
+        <w:rFonts w:ascii="Wingdings" w:hAnsi="Wingdings" w:hint="default"/>
+        <w:sz w:val="20"/>
+      </w:rPr>
+    </w:lvl>
+    <w:lvl w:ilvl="4" w:tentative="1">
+      <w:start w:val="1"/>
+      <w:numFmt w:val="bullet"/>
+      <w:lvlText w:val=""/>
+      <w:lvlJc w:val="left"/>
+      <w:pPr>
+        <w:tabs>
+          <w:tab w:val="num" w:pos="3600"/>
+        </w:tabs>
+        <w:ind w:left="3600" w:hanging="360"/>
+      </w:pPr>
+      <w:rPr>
+        <w:rFonts w:ascii="Wingdings" w:hAnsi="Wingdings" w:hint="default"/>
+        <w:sz w:val="20"/>
+      </w:rPr>
+    </w:lvl>
+    <w:lvl w:ilvl="5" w:tentative="1">
+      <w:start w:val="1"/>
+      <w:numFmt w:val="bullet"/>
+      <w:lvlText w:val=""/>
+      <w:lvlJc w:val="left"/>
+      <w:pPr>
+        <w:tabs>
+          <w:tab w:val="num" w:pos="4320"/>
+        </w:tabs>
+        <w:ind w:left="4320" w:hanging="360"/>
+      </w:pPr>
+      <w:rPr>
+        <w:rFonts w:ascii="Wingdings" w:hAnsi="Wingdings" w:hint="default"/>
+        <w:sz w:val="20"/>
+      </w:rPr>
+    </w:lvl>
+    <w:lvl w:ilvl="6" w:tentative="1">
+      <w:start w:val="1"/>
+      <w:numFmt w:val="bullet"/>
+      <w:lvlText w:val=""/>
+      <w:lvlJc w:val="left"/>
+      <w:pPr>
+        <w:tabs>
+          <w:tab w:val="num" w:pos="5040"/>
+        </w:tabs>
+        <w:ind w:left="5040" w:hanging="360"/>
+      </w:pPr>
+      <w:rPr>
+        <w:rFonts w:ascii="Wingdings" w:hAnsi="Wingdings" w:hint="default"/>
+        <w:sz w:val="20"/>
+      </w:rPr>
+    </w:lvl>
+    <w:lvl w:ilvl="7" w:tentative="1">
+      <w:start w:val="1"/>
+      <w:numFmt w:val="bullet"/>
+      <w:lvlText w:val=""/>
+      <w:lvlJc w:val="left"/>
+      <w:pPr>
+        <w:tabs>
+          <w:tab w:val="num" w:pos="5760"/>
+        </w:tabs>
+        <w:ind w:left="5760" w:hanging="360"/>
+      </w:pPr>
+      <w:rPr>
+        <w:rFonts w:ascii="Wingdings" w:hAnsi="Wingdings" w:hint="default"/>
+        <w:sz w:val="20"/>
+      </w:rPr>
+    </w:lvl>
+    <w:lvl w:ilvl="8" w:tentative="1">
+      <w:start w:val="1"/>
+      <w:numFmt w:val="bullet"/>
+      <w:lvlText w:val=""/>
+      <w:lvlJc w:val="left"/>
+      <w:pPr>
+        <w:tabs>
+          <w:tab w:val="num" w:pos="6480"/>
+        </w:tabs>
+        <w:ind w:left="6480" w:hanging="360"/>
+      </w:pPr>
+      <w:rPr>
+        <w:rFonts w:ascii="Wingdings" w:hAnsi="Wingdings" w:hint="default"/>
+        <w:sz w:val="20"/>
+      </w:rPr>
+    </w:lvl>
+  </w:abstractNum>
+  <w:abstractNum w:abstractNumId="3">
     <w:nsid w:val="5B953A8F"/>
     <w:multiLevelType w:val="multilevel"/>
     <w:tmpl w:val="9F0065BE"/>
@@ -731,7 +861,7 @@
       </w:rPr>
     </w:lvl>
   </w:abstractNum>
-  <w:abstractNum w:abstractNumId="3">
+  <w:abstractNum w:abstractNumId="4">
     <w:nsid w:val="5E4663FA"/>
     <w:multiLevelType w:val="multilevel"/>
     <w:tmpl w:val="92B486CC"/>
@@ -876,7 +1006,7 @@
       </w:rPr>
     </w:lvl>
   </w:abstractNum>
-  <w:abstractNum w:abstractNumId="4">
+  <w:abstractNum w:abstractNumId="5">
     <w:nsid w:val="6A476858"/>
     <w:multiLevelType w:val="multilevel"/>
     <w:tmpl w:val="7FD0D768"/>
@@ -1025,19 +1155,19 @@
     <w:abstractNumId w:val="1"/>
   </w:num>
   <w:num w:numId="2">
-    <w:abstractNumId w:val="2"/>
+    <w:abstractNumId w:val="3"/>
     <w:lvlOverride w:ilvl="1">
       <w:startOverride w:val="1"/>
     </w:lvlOverride>
   </w:num>
   <w:num w:numId="3">
-    <w:abstractNumId w:val="4"/>
+    <w:abstractNumId w:val="5"/>
     <w:lvlOverride w:ilvl="1">
       <w:startOverride w:val="1"/>
     </w:lvlOverride>
   </w:num>
   <w:num w:numId="4">
-    <w:abstractNumId w:val="3"/>
+    <w:abstractNumId w:val="4"/>
     <w:lvlOverride w:ilvl="1">
       <w:startOverride w:val="1"/>
     </w:lvlOverride>
@@ -1045,6 +1175,12 @@
   <w:num w:numId="5">
     <w:abstractNumId w:val="0"/>
     <w:lvlOverride w:ilvl="0">
+      <w:startOverride w:val="1"/>
+    </w:lvlOverride>
+  </w:num>
+  <w:num w:numId="6">
+    <w:abstractNumId w:val="2"/>
+    <w:lvlOverride w:ilvl="1">
       <w:startOverride w:val="1"/>
     </w:lvlOverride>
   </w:num>

</xml_diff>

<commit_message>
fix a minor bug that may lead to inappropriate tree planting positions
</commit_message>
<xml_diff>
--- a/Assets/Files/To Do List.docx
+++ b/Assets/Files/To Do List.docx
@@ -23,6 +23,21 @@
         </w:rPr>
         <w:t>To Do List</w:t>
       </w:r>
+    </w:p>
+    <w:p>
+      <w:pPr>
+        <w:pStyle w:val="a3"/>
+        <w:spacing w:before="0" w:beforeAutospacing="0" w:after="0" w:afterAutospacing="0"/>
+        <w:jc w:val="center"/>
+        <w:rPr>
+          <w:rFonts w:ascii="微软雅黑" w:eastAsia="微软雅黑" w:hAnsi="微软雅黑"/>
+          <w:b/>
+          <w:sz w:val="32"/>
+          <w:szCs w:val="32"/>
+        </w:rPr>
+      </w:pPr>
+      <w:bookmarkStart w:id="0" w:name="_GoBack"/>
+      <w:bookmarkEnd w:id="0"/>
     </w:p>
     <w:p>
       <w:pPr>
@@ -84,7 +99,7 @@
         <w:jc w:val="left"/>
         <w:textAlignment w:val="center"/>
         <w:rPr>
-          <w:rFonts w:ascii="宋体" w:eastAsia="宋体" w:hAnsi="宋体" w:cs="宋体" w:hint="eastAsia"/>
+          <w:rFonts w:ascii="宋体" w:eastAsia="宋体" w:hAnsi="宋体" w:cs="宋体"/>
           <w:color w:val="000000"/>
           <w:kern w:val="0"/>
           <w:sz w:val="24"/>
@@ -113,7 +128,7 @@
         <w:jc w:val="left"/>
         <w:textAlignment w:val="center"/>
         <w:rPr>
-          <w:rFonts w:ascii="宋体" w:eastAsia="宋体" w:hAnsi="宋体" w:cs="宋体" w:hint="eastAsia"/>
+          <w:rFonts w:ascii="宋体" w:eastAsia="宋体" w:hAnsi="宋体" w:cs="宋体"/>
           <w:color w:val="000000"/>
           <w:kern w:val="0"/>
           <w:sz w:val="24"/>
@@ -182,15 +197,13 @@
         <w:jc w:val="left"/>
         <w:textAlignment w:val="center"/>
         <w:rPr>
-          <w:rFonts w:ascii="宋体" w:eastAsia="宋体" w:hAnsi="宋体" w:cs="宋体" w:hint="eastAsia"/>
+          <w:rFonts w:ascii="宋体" w:eastAsia="宋体" w:hAnsi="宋体" w:cs="宋体"/>
           <w:color w:val="000000"/>
           <w:kern w:val="0"/>
           <w:sz w:val="24"/>
           <w:szCs w:val="24"/>
         </w:rPr>
       </w:pPr>
-      <w:bookmarkStart w:id="0" w:name="_GoBack"/>
-      <w:bookmarkEnd w:id="0"/>
       <w:r>
         <w:rPr>
           <w:rFonts w:ascii="微软雅黑" w:eastAsia="微软雅黑" w:hAnsi="微软雅黑" w:cs="宋体" w:hint="eastAsia"/>
@@ -233,7 +246,7 @@
         <w:jc w:val="left"/>
         <w:textAlignment w:val="center"/>
         <w:rPr>
-          <w:rFonts w:ascii="宋体" w:eastAsia="宋体" w:hAnsi="宋体" w:cs="宋体" w:hint="eastAsia"/>
+          <w:rFonts w:ascii="宋体" w:eastAsia="宋体" w:hAnsi="宋体" w:cs="宋体"/>
           <w:color w:val="000000"/>
           <w:kern w:val="0"/>
           <w:sz w:val="24"/>
@@ -262,7 +275,7 @@
         <w:jc w:val="left"/>
         <w:textAlignment w:val="center"/>
         <w:rPr>
-          <w:rFonts w:ascii="宋体" w:eastAsia="宋体" w:hAnsi="宋体" w:cs="宋体" w:hint="eastAsia"/>
+          <w:rFonts w:ascii="宋体" w:eastAsia="宋体" w:hAnsi="宋体" w:cs="宋体"/>
           <w:color w:val="000000"/>
           <w:kern w:val="0"/>
           <w:sz w:val="24"/>
@@ -291,7 +304,7 @@
         <w:jc w:val="left"/>
         <w:textAlignment w:val="center"/>
         <w:rPr>
-          <w:rFonts w:ascii="宋体" w:eastAsia="宋体" w:hAnsi="宋体" w:cs="宋体" w:hint="eastAsia"/>
+          <w:rFonts w:ascii="宋体" w:eastAsia="宋体" w:hAnsi="宋体" w:cs="宋体"/>
           <w:color w:val="000000"/>
           <w:kern w:val="0"/>
           <w:sz w:val="24"/>

</xml_diff>

<commit_message>
all models used in the game are now determined and basically implemented
</commit_message>
<xml_diff>
--- a/Assets/Files/To Do List.docx
+++ b/Assets/Files/To Do List.docx
@@ -36,8 +36,6 @@
           <w:szCs w:val="32"/>
         </w:rPr>
       </w:pPr>
-      <w:bookmarkStart w:id="0" w:name="_GoBack"/>
-      <w:bookmarkEnd w:id="0"/>
     </w:p>
     <w:p>
       <w:pPr>
@@ -65,7 +63,7 @@
           <w:sz w:val="28"/>
           <w:szCs w:val="28"/>
         </w:rPr>
-        <w:t>确定单位、中立装饰物等的模型，写出相应的行为类</w:t>
+        <w:t>丰富单位</w:t>
       </w:r>
       <w:r>
         <w:rPr>
@@ -75,7 +73,29 @@
           <w:sz w:val="28"/>
           <w:szCs w:val="28"/>
         </w:rPr>
-        <w:t>（高</w:t>
+        <w:t>的行为类</w:t>
+      </w:r>
+      <w:r>
+        <w:rPr>
+          <w:rFonts w:ascii="微软雅黑" w:eastAsia="微软雅黑" w:hAnsi="微软雅黑" w:cs="宋体" w:hint="eastAsia"/>
+          <w:color w:val="000000"/>
+          <w:kern w:val="0"/>
+          <w:sz w:val="28"/>
+          <w:szCs w:val="28"/>
+        </w:rPr>
+        <w:t>（</w:t>
+      </w:r>
+      <w:bookmarkStart w:id="0" w:name="_GoBack"/>
+      <w:bookmarkEnd w:id="0"/>
+      <w:r>
+        <w:rPr>
+          <w:rFonts w:ascii="微软雅黑" w:eastAsia="微软雅黑" w:hAnsi="微软雅黑" w:cs="宋体" w:hint="eastAsia"/>
+          <w:color w:val="000000"/>
+          <w:kern w:val="0"/>
+          <w:sz w:val="28"/>
+          <w:szCs w:val="28"/>
+        </w:rPr>
+        <w:t>高</w:t>
       </w:r>
       <w:r>
         <w:rPr>
@@ -319,29 +339,7 @@
           <w:sz w:val="28"/>
           <w:szCs w:val="28"/>
         </w:rPr>
-        <w:t>为</w:t>
-      </w:r>
-      <w:proofErr w:type="spellStart"/>
-      <w:r>
-        <w:rPr>
-          <w:rFonts w:ascii="微软雅黑" w:eastAsia="微软雅黑" w:hAnsi="微软雅黑" w:cs="宋体" w:hint="eastAsia"/>
-          <w:color w:val="000000"/>
-          <w:kern w:val="0"/>
-          <w:sz w:val="28"/>
-          <w:szCs w:val="28"/>
-        </w:rPr>
-        <w:t>MiniMap</w:t>
-      </w:r>
-      <w:proofErr w:type="spellEnd"/>
-      <w:r>
-        <w:rPr>
-          <w:rFonts w:ascii="微软雅黑" w:eastAsia="微软雅黑" w:hAnsi="微软雅黑" w:cs="宋体" w:hint="eastAsia"/>
-          <w:color w:val="000000"/>
-          <w:kern w:val="0"/>
-          <w:sz w:val="28"/>
-          <w:szCs w:val="28"/>
-        </w:rPr>
-        <w:t>添加边框（低）</w:t>
+        <w:t>为MiniMap添加边框（低）</w:t>
       </w:r>
     </w:p>
     <w:p>
@@ -381,6 +379,44 @@
     </w:sectPr>
   </w:body>
 </w:document>
+</file>
+
+<file path=word/endnotes.xml><?xml version="1.0" encoding="utf-8"?>
+<w:endnotes xmlns:wpc="http://schemas.microsoft.com/office/word/2010/wordprocessingCanvas" xmlns:mc="http://schemas.openxmlformats.org/markup-compatibility/2006" xmlns:o="urn:schemas-microsoft-com:office:office" xmlns:r="http://schemas.openxmlformats.org/officeDocument/2006/relationships" xmlns:m="http://schemas.openxmlformats.org/officeDocument/2006/math" xmlns:v="urn:schemas-microsoft-com:vml" xmlns:wp14="http://schemas.microsoft.com/office/word/2010/wordprocessingDrawing" xmlns:wp="http://schemas.openxmlformats.org/drawingml/2006/wordprocessingDrawing" xmlns:w10="urn:schemas-microsoft-com:office:word" xmlns:w="http://schemas.openxmlformats.org/wordprocessingml/2006/main" xmlns:w14="http://schemas.microsoft.com/office/word/2010/wordml" xmlns:w15="http://schemas.microsoft.com/office/word/2012/wordml" xmlns:wpg="http://schemas.microsoft.com/office/word/2010/wordprocessingGroup" xmlns:wpi="http://schemas.microsoft.com/office/word/2010/wordprocessingInk" xmlns:wne="http://schemas.microsoft.com/office/word/2006/wordml" xmlns:wps="http://schemas.microsoft.com/office/word/2010/wordprocessingShape" mc:Ignorable="w14 w15 wp14">
+  <w:endnote w:type="separator" w:id="-1">
+    <w:p>
+      <w:r>
+        <w:separator/>
+      </w:r>
+    </w:p>
+  </w:endnote>
+  <w:endnote w:type="continuationSeparator" w:id="0">
+    <w:p>
+      <w:r>
+        <w:continuationSeparator/>
+      </w:r>
+    </w:p>
+  </w:endnote>
+</w:endnotes>
+</file>
+
+<file path=word/footnotes.xml><?xml version="1.0" encoding="utf-8"?>
+<w:footnotes xmlns:wpc="http://schemas.microsoft.com/office/word/2010/wordprocessingCanvas" xmlns:mc="http://schemas.openxmlformats.org/markup-compatibility/2006" xmlns:o="urn:schemas-microsoft-com:office:office" xmlns:r="http://schemas.openxmlformats.org/officeDocument/2006/relationships" xmlns:m="http://schemas.openxmlformats.org/officeDocument/2006/math" xmlns:v="urn:schemas-microsoft-com:vml" xmlns:wp14="http://schemas.microsoft.com/office/word/2010/wordprocessingDrawing" xmlns:wp="http://schemas.openxmlformats.org/drawingml/2006/wordprocessingDrawing" xmlns:w10="urn:schemas-microsoft-com:office:word" xmlns:w="http://schemas.openxmlformats.org/wordprocessingml/2006/main" xmlns:w14="http://schemas.microsoft.com/office/word/2010/wordml" xmlns:w15="http://schemas.microsoft.com/office/word/2012/wordml" xmlns:wpg="http://schemas.microsoft.com/office/word/2010/wordprocessingGroup" xmlns:wpi="http://schemas.microsoft.com/office/word/2010/wordprocessingInk" xmlns:wne="http://schemas.microsoft.com/office/word/2006/wordml" xmlns:wps="http://schemas.microsoft.com/office/word/2010/wordprocessingShape" mc:Ignorable="w14 w15 wp14">
+  <w:footnote w:type="separator" w:id="-1">
+    <w:p>
+      <w:r>
+        <w:separator/>
+      </w:r>
+    </w:p>
+  </w:footnote>
+  <w:footnote w:type="continuationSeparator" w:id="0">
+    <w:p>
+      <w:r>
+        <w:continuationSeparator/>
+      </w:r>
+    </w:p>
+  </w:footnote>
+</w:footnotes>
 </file>
 
 <file path=word/numbering.xml><?xml version="1.0" encoding="utf-8"?>
@@ -1640,6 +1676,71 @@
       <w:szCs w:val="24"/>
     </w:rPr>
   </w:style>
+  <w:style w:type="paragraph" w:styleId="a4">
+    <w:name w:val="header"/>
+    <w:basedOn w:val="a"/>
+    <w:link w:val="Char"/>
+    <w:uiPriority w:val="99"/>
+    <w:unhideWhenUsed/>
+    <w:rsid w:val="0056160D"/>
+    <w:pPr>
+      <w:pBdr>
+        <w:bottom w:val="single" w:sz="6" w:space="1" w:color="auto"/>
+      </w:pBdr>
+      <w:tabs>
+        <w:tab w:val="center" w:pos="4153"/>
+        <w:tab w:val="right" w:pos="8306"/>
+      </w:tabs>
+      <w:snapToGrid w:val="0"/>
+      <w:jc w:val="center"/>
+    </w:pPr>
+    <w:rPr>
+      <w:sz w:val="18"/>
+      <w:szCs w:val="18"/>
+    </w:rPr>
+  </w:style>
+  <w:style w:type="character" w:customStyle="1" w:styleId="Char">
+    <w:name w:val="页眉 Char"/>
+    <w:basedOn w:val="a0"/>
+    <w:link w:val="a4"/>
+    <w:uiPriority w:val="99"/>
+    <w:rsid w:val="0056160D"/>
+    <w:rPr>
+      <w:sz w:val="18"/>
+      <w:szCs w:val="18"/>
+    </w:rPr>
+  </w:style>
+  <w:style w:type="paragraph" w:styleId="a5">
+    <w:name w:val="footer"/>
+    <w:basedOn w:val="a"/>
+    <w:link w:val="Char0"/>
+    <w:uiPriority w:val="99"/>
+    <w:unhideWhenUsed/>
+    <w:rsid w:val="0056160D"/>
+    <w:pPr>
+      <w:tabs>
+        <w:tab w:val="center" w:pos="4153"/>
+        <w:tab w:val="right" w:pos="8306"/>
+      </w:tabs>
+      <w:snapToGrid w:val="0"/>
+      <w:jc w:val="left"/>
+    </w:pPr>
+    <w:rPr>
+      <w:sz w:val="18"/>
+      <w:szCs w:val="18"/>
+    </w:rPr>
+  </w:style>
+  <w:style w:type="character" w:customStyle="1" w:styleId="Char0">
+    <w:name w:val="页脚 Char"/>
+    <w:basedOn w:val="a0"/>
+    <w:link w:val="a5"/>
+    <w:uiPriority w:val="99"/>
+    <w:rsid w:val="0056160D"/>
+    <w:rPr>
+      <w:sz w:val="18"/>
+      <w:szCs w:val="18"/>
+    </w:rPr>
+  </w:style>
 </w:styles>
 </file>
 

</xml_diff>

<commit_message>
enrich idle behaviour of all entities; bug fixes
</commit_message>
<xml_diff>
--- a/Assets/Files/To Do List.docx
+++ b/Assets/Files/To Do List.docx
@@ -55,77 +55,8 @@
           <w:szCs w:val="24"/>
         </w:rPr>
       </w:pPr>
-      <w:r>
-        <w:rPr>
-          <w:rFonts w:ascii="微软雅黑" w:eastAsia="微软雅黑" w:hAnsi="微软雅黑" w:cs="宋体" w:hint="eastAsia"/>
-          <w:color w:val="000000"/>
-          <w:kern w:val="0"/>
-          <w:sz w:val="28"/>
-          <w:szCs w:val="28"/>
-        </w:rPr>
-        <w:t>丰富单位</w:t>
-      </w:r>
-      <w:r>
-        <w:rPr>
-          <w:rFonts w:ascii="微软雅黑" w:eastAsia="微软雅黑" w:hAnsi="微软雅黑" w:cs="宋体" w:hint="eastAsia"/>
-          <w:color w:val="000000"/>
-          <w:kern w:val="0"/>
-          <w:sz w:val="28"/>
-          <w:szCs w:val="28"/>
-        </w:rPr>
-        <w:t>的行为类</w:t>
-      </w:r>
-      <w:r>
-        <w:rPr>
-          <w:rFonts w:ascii="微软雅黑" w:eastAsia="微软雅黑" w:hAnsi="微软雅黑" w:cs="宋体" w:hint="eastAsia"/>
-          <w:color w:val="000000"/>
-          <w:kern w:val="0"/>
-          <w:sz w:val="28"/>
-          <w:szCs w:val="28"/>
-        </w:rPr>
-        <w:t>（</w:t>
-      </w:r>
       <w:bookmarkStart w:id="0" w:name="_GoBack"/>
       <w:bookmarkEnd w:id="0"/>
-      <w:r>
-        <w:rPr>
-          <w:rFonts w:ascii="微软雅黑" w:eastAsia="微软雅黑" w:hAnsi="微软雅黑" w:cs="宋体" w:hint="eastAsia"/>
-          <w:color w:val="000000"/>
-          <w:kern w:val="0"/>
-          <w:sz w:val="28"/>
-          <w:szCs w:val="28"/>
-        </w:rPr>
-        <w:t>高</w:t>
-      </w:r>
-      <w:r>
-        <w:rPr>
-          <w:rFonts w:ascii="微软雅黑" w:eastAsia="微软雅黑" w:hAnsi="微软雅黑" w:cs="宋体"/>
-          <w:color w:val="000000"/>
-          <w:kern w:val="0"/>
-          <w:sz w:val="28"/>
-          <w:szCs w:val="28"/>
-        </w:rPr>
-        <w:t>）</w:t>
-      </w:r>
-    </w:p>
-    <w:p>
-      <w:pPr>
-        <w:widowControl/>
-        <w:numPr>
-          <w:ilvl w:val="1"/>
-          <w:numId w:val="6"/>
-        </w:numPr>
-        <w:ind w:left="549"/>
-        <w:jc w:val="left"/>
-        <w:textAlignment w:val="center"/>
-        <w:rPr>
-          <w:rFonts w:ascii="宋体" w:eastAsia="宋体" w:hAnsi="宋体" w:cs="宋体"/>
-          <w:color w:val="000000"/>
-          <w:kern w:val="0"/>
-          <w:sz w:val="24"/>
-          <w:szCs w:val="24"/>
-        </w:rPr>
-      </w:pPr>
       <w:r>
         <w:rPr>
           <w:rFonts w:ascii="微软雅黑" w:eastAsia="微软雅黑" w:hAnsi="微软雅黑" w:cs="宋体" w:hint="eastAsia"/>

</xml_diff>

<commit_message>
now file browser will return only .battle files in search result
</commit_message>
<xml_diff>
--- a/Assets/Files/To Do List.docx
+++ b/Assets/Files/To Do List.docx
@@ -55,8 +55,6 @@
           <w:szCs w:val="24"/>
         </w:rPr>
       </w:pPr>
-      <w:bookmarkStart w:id="0" w:name="_GoBack"/>
-      <w:bookmarkEnd w:id="0"/>
       <w:r>
         <w:rPr>
           <w:rFonts w:ascii="微软雅黑" w:eastAsia="微软雅黑" w:hAnsi="微软雅黑" w:cs="宋体" w:hint="eastAsia"/>
@@ -94,37 +92,17 @@
           <w:sz w:val="28"/>
           <w:szCs w:val="28"/>
         </w:rPr>
-        <w:t>队伍颜色的UI：放入主界面</w:t>
+        <w:t>UI：</w:t>
       </w:r>
       <w:r>
         <w:rPr>
-          <w:rFonts w:ascii="Calibri" w:eastAsia="宋体" w:hAnsi="Calibri" w:cs="宋体"/>
+          <w:rFonts w:ascii="微软雅黑" w:eastAsia="微软雅黑" w:hAnsi="微软雅黑" w:cs="宋体" w:hint="eastAsia"/>
           <w:color w:val="000000"/>
           <w:kern w:val="0"/>
           <w:sz w:val="28"/>
           <w:szCs w:val="28"/>
         </w:rPr>
-        <w:t xml:space="preserve"> + </w:t>
-      </w:r>
-      <w:r>
-        <w:rPr>
-          <w:rFonts w:ascii="微软雅黑" w:eastAsia="微软雅黑" w:hAnsi="微软雅黑" w:cs="宋体" w:hint="eastAsia"/>
-          <w:color w:val="000000"/>
-          <w:kern w:val="0"/>
-          <w:sz w:val="28"/>
-          <w:szCs w:val="28"/>
-        </w:rPr>
-        <w:t>主菜单的Option</w:t>
-      </w:r>
-      <w:r>
-        <w:rPr>
-          <w:rFonts w:ascii="Calibri" w:eastAsia="宋体" w:hAnsi="Calibri" w:cs="宋体"/>
-          <w:color w:val="000000"/>
-          <w:kern w:val="0"/>
-          <w:sz w:val="28"/>
-          <w:szCs w:val="28"/>
-        </w:rPr>
-        <w:t>s</w:t>
+        <w:t>队伍颜色，帮助等</w:t>
       </w:r>
       <w:r>
         <w:rPr>
@@ -183,7 +161,27 @@
           <w:sz w:val="28"/>
           <w:szCs w:val="28"/>
         </w:rPr>
-        <w:t>：加速度、最大速度、角加速度、最大角速度，另外考虑空气与水的阻尼等（中）</w:t>
+        <w:t>：加速度、最大速度、角加速度、最大角速度，另外考虑空气与水的阻尼等（</w:t>
+      </w:r>
+      <w:r>
+        <w:rPr>
+          <w:rFonts w:ascii="微软雅黑" w:eastAsia="微软雅黑" w:hAnsi="微软雅黑" w:cs="宋体" w:hint="eastAsia"/>
+          <w:color w:val="000000"/>
+          <w:kern w:val="0"/>
+          <w:sz w:val="28"/>
+          <w:szCs w:val="28"/>
+        </w:rPr>
+        <w:t>高</w:t>
+      </w:r>
+      <w:r>
+        <w:rPr>
+          <w:rFonts w:ascii="微软雅黑" w:eastAsia="微软雅黑" w:hAnsi="微软雅黑" w:cs="宋体" w:hint="eastAsia"/>
+          <w:color w:val="000000"/>
+          <w:kern w:val="0"/>
+          <w:sz w:val="28"/>
+          <w:szCs w:val="28"/>
+        </w:rPr>
+        <w:t>）</w:t>
       </w:r>
     </w:p>
     <w:p>
@@ -241,7 +239,29 @@
           <w:sz w:val="28"/>
           <w:szCs w:val="28"/>
         </w:rPr>
-        <w:t>雷雨等天气效果（低）</w:t>
+        <w:t>为MiniMap添加边框（</w:t>
+      </w:r>
+      <w:r>
+        <w:rPr>
+          <w:rFonts w:ascii="微软雅黑" w:eastAsia="微软雅黑" w:hAnsi="微软雅黑" w:cs="宋体" w:hint="eastAsia"/>
+          <w:color w:val="000000"/>
+          <w:kern w:val="0"/>
+          <w:sz w:val="28"/>
+          <w:szCs w:val="28"/>
+        </w:rPr>
+        <w:t>中</w:t>
+      </w:r>
+      <w:bookmarkStart w:id="0" w:name="_GoBack"/>
+      <w:bookmarkEnd w:id="0"/>
+      <w:r>
+        <w:rPr>
+          <w:rFonts w:ascii="微软雅黑" w:eastAsia="微软雅黑" w:hAnsi="微软雅黑" w:cs="宋体" w:hint="eastAsia"/>
+          <w:color w:val="000000"/>
+          <w:kern w:val="0"/>
+          <w:sz w:val="28"/>
+          <w:szCs w:val="28"/>
+        </w:rPr>
+        <w:t>）</w:t>
       </w:r>
     </w:p>
     <w:p>
@@ -270,7 +290,7 @@
           <w:sz w:val="28"/>
           <w:szCs w:val="28"/>
         </w:rPr>
-        <w:t>为MiniMap添加边框（低）</w:t>
+        <w:t>雷雨等天气效果（低）</w:t>
       </w:r>
     </w:p>
     <w:p>

</xml_diff>

<commit_message>
optimize both the logic and the interface of file browser, now better supports keyboard operations
</commit_message>
<xml_diff>
--- a/Assets/Files/To Do List.docx
+++ b/Assets/Files/To Do List.docx
@@ -204,13 +204,23 @@
       </w:pPr>
       <w:r>
         <w:rPr>
-          <w:rFonts w:ascii="微软雅黑" w:eastAsia="微软雅黑" w:hAnsi="微软雅黑" w:cs="宋体" w:hint="eastAsia"/>
-          <w:color w:val="000000"/>
-          <w:kern w:val="0"/>
-          <w:sz w:val="28"/>
-          <w:szCs w:val="28"/>
-        </w:rPr>
-        <w:t>战争迷雾，考虑天气参数（中）</w:t>
+          <w:rFonts w:ascii="微软雅黑" w:eastAsia="微软雅黑" w:hAnsi="微软雅黑" w:cs="宋体"/>
+          <w:color w:val="000000"/>
+          <w:kern w:val="0"/>
+          <w:sz w:val="28"/>
+          <w:szCs w:val="28"/>
+        </w:rPr>
+        <w:t>武器系统</w:t>
+      </w:r>
+      <w:r>
+        <w:rPr>
+          <w:rFonts w:ascii="微软雅黑" w:eastAsia="微软雅黑" w:hAnsi="微软雅黑" w:cs="宋体"/>
+          <w:color w:val="000000"/>
+          <w:kern w:val="0"/>
+          <w:sz w:val="28"/>
+          <w:szCs w:val="28"/>
+        </w:rPr>
+        <w:t>（高）</w:t>
       </w:r>
     </w:p>
     <w:p>
@@ -239,6 +249,35 @@
           <w:sz w:val="28"/>
           <w:szCs w:val="28"/>
         </w:rPr>
+        <w:t>战争迷雾，考虑天气参数（中）</w:t>
+      </w:r>
+    </w:p>
+    <w:p>
+      <w:pPr>
+        <w:widowControl/>
+        <w:numPr>
+          <w:ilvl w:val="1"/>
+          <w:numId w:val="6"/>
+        </w:numPr>
+        <w:ind w:left="549"/>
+        <w:jc w:val="left"/>
+        <w:textAlignment w:val="center"/>
+        <w:rPr>
+          <w:rFonts w:ascii="宋体" w:eastAsia="宋体" w:hAnsi="宋体" w:cs="宋体"/>
+          <w:color w:val="000000"/>
+          <w:kern w:val="0"/>
+          <w:sz w:val="24"/>
+          <w:szCs w:val="24"/>
+        </w:rPr>
+      </w:pPr>
+      <w:r>
+        <w:rPr>
+          <w:rFonts w:ascii="微软雅黑" w:eastAsia="微软雅黑" w:hAnsi="微软雅黑" w:cs="宋体" w:hint="eastAsia"/>
+          <w:color w:val="000000"/>
+          <w:kern w:val="0"/>
+          <w:sz w:val="28"/>
+          <w:szCs w:val="28"/>
+        </w:rPr>
         <w:t>为MiniMap添加边框（</w:t>
       </w:r>
       <w:r>
@@ -250,19 +289,98 @@
           <w:szCs w:val="28"/>
         </w:rPr>
         <w:t>中</w:t>
+      </w:r>
+      <w:r>
+        <w:rPr>
+          <w:rFonts w:ascii="微软雅黑" w:eastAsia="微软雅黑" w:hAnsi="微软雅黑" w:cs="宋体" w:hint="eastAsia"/>
+          <w:color w:val="000000"/>
+          <w:kern w:val="0"/>
+          <w:sz w:val="28"/>
+          <w:szCs w:val="28"/>
+        </w:rPr>
+        <w:t>）</w:t>
+      </w:r>
+    </w:p>
+    <w:p>
+      <w:pPr>
+        <w:widowControl/>
+        <w:numPr>
+          <w:ilvl w:val="1"/>
+          <w:numId w:val="6"/>
+        </w:numPr>
+        <w:ind w:left="549"/>
+        <w:jc w:val="left"/>
+        <w:textAlignment w:val="center"/>
+        <w:rPr>
+          <w:rFonts w:ascii="宋体" w:eastAsia="宋体" w:hAnsi="宋体" w:cs="宋体"/>
+          <w:color w:val="000000"/>
+          <w:kern w:val="0"/>
+          <w:sz w:val="24"/>
+          <w:szCs w:val="24"/>
+        </w:rPr>
+      </w:pPr>
+      <w:r>
+        <w:rPr>
+          <w:rFonts w:ascii="微软雅黑" w:eastAsia="微软雅黑" w:hAnsi="微软雅黑" w:cs="宋体"/>
+          <w:color w:val="000000"/>
+          <w:kern w:val="0"/>
+          <w:sz w:val="28"/>
+          <w:szCs w:val="28"/>
+        </w:rPr>
+        <w:t>解决小地图上</w:t>
+      </w:r>
+      <w:r>
+        <w:rPr>
+          <w:rFonts w:ascii="微软雅黑" w:eastAsia="微软雅黑" w:hAnsi="微软雅黑" w:cs="宋体"/>
+          <w:color w:val="000000"/>
+          <w:kern w:val="0"/>
+          <w:sz w:val="28"/>
+          <w:szCs w:val="28"/>
+        </w:rPr>
+        <w:t>的</w:t>
+      </w:r>
+      <w:r>
+        <w:rPr>
+          <w:rFonts w:ascii="微软雅黑" w:eastAsia="微软雅黑" w:hAnsi="微软雅黑" w:cs="宋体"/>
+          <w:color w:val="000000"/>
+          <w:kern w:val="0"/>
+          <w:sz w:val="28"/>
+          <w:szCs w:val="28"/>
+        </w:rPr>
+        <w:t>Mark重叠</w:t>
+      </w:r>
+      <w:r>
+        <w:rPr>
+          <w:rFonts w:ascii="微软雅黑" w:eastAsia="微软雅黑" w:hAnsi="微软雅黑" w:cs="宋体"/>
+          <w:color w:val="000000"/>
+          <w:kern w:val="0"/>
+          <w:sz w:val="28"/>
+          <w:szCs w:val="28"/>
+        </w:rPr>
+        <w:t>问题</w:t>
+      </w:r>
+      <w:r>
+        <w:rPr>
+          <w:rFonts w:ascii="微软雅黑" w:eastAsia="微软雅黑" w:hAnsi="微软雅黑" w:cs="宋体"/>
+          <w:color w:val="000000"/>
+          <w:kern w:val="0"/>
+          <w:sz w:val="28"/>
+          <w:szCs w:val="28"/>
+        </w:rPr>
+        <w:t>，考虑不同Level的单位用不同形状的Mark</w:t>
+      </w:r>
+      <w:r>
+        <w:rPr>
+          <w:rFonts w:ascii="微软雅黑" w:eastAsia="微软雅黑" w:hAnsi="微软雅黑" w:cs="宋体"/>
+          <w:color w:val="000000"/>
+          <w:kern w:val="0"/>
+          <w:sz w:val="28"/>
+          <w:szCs w:val="28"/>
+        </w:rPr>
+        <w:t>（中）</w:t>
       </w:r>
       <w:bookmarkStart w:id="0" w:name="_GoBack"/>
       <w:bookmarkEnd w:id="0"/>
-      <w:r>
-        <w:rPr>
-          <w:rFonts w:ascii="微软雅黑" w:eastAsia="微软雅黑" w:hAnsi="微软雅黑" w:cs="宋体" w:hint="eastAsia"/>
-          <w:color w:val="000000"/>
-          <w:kern w:val="0"/>
-          <w:sz w:val="28"/>
-          <w:szCs w:val="28"/>
-        </w:rPr>
-        <w:t>）</w:t>
-      </w:r>
     </w:p>
     <w:p>
       <w:pPr>

</xml_diff>

<commit_message>
1. perfect the GUI, almost completed 2. overlapping mini marks are now processed according to entity level 3. health bars will now be properly displayed given different screen devices 4. mini view lines will be displayed in a more pleasant manner 5. add support for characteristic mark icons 6. mark icons can now be scaled in case too small 7. fix a bug where camera height won't revert to default automatically 8. improve robustness, especially concerning the use of monitor to trigger events
</commit_message>
<xml_diff>
--- a/Assets/Files/To Do List.docx
+++ b/Assets/Files/To Do List.docx
@@ -63,7 +63,29 @@
           <w:sz w:val="28"/>
           <w:szCs w:val="28"/>
         </w:rPr>
-        <w:t>有效管理并复现关键帧（高）</w:t>
+        <w:t>管理</w:t>
+      </w:r>
+      <w:r>
+        <w:rPr>
+          <w:rFonts w:ascii="微软雅黑" w:eastAsia="微软雅黑" w:hAnsi="微软雅黑" w:cs="宋体" w:hint="eastAsia"/>
+          <w:color w:val="000000"/>
+          <w:kern w:val="0"/>
+          <w:sz w:val="28"/>
+          <w:szCs w:val="28"/>
+        </w:rPr>
+        <w:t>、</w:t>
+      </w:r>
+      <w:bookmarkStart w:id="0" w:name="_GoBack"/>
+      <w:bookmarkEnd w:id="0"/>
+      <w:r>
+        <w:rPr>
+          <w:rFonts w:ascii="微软雅黑" w:eastAsia="微软雅黑" w:hAnsi="微软雅黑" w:cs="宋体" w:hint="eastAsia"/>
+          <w:color w:val="000000"/>
+          <w:kern w:val="0"/>
+          <w:sz w:val="28"/>
+          <w:szCs w:val="28"/>
+        </w:rPr>
+        <w:t>复现关键帧（高）</w:t>
       </w:r>
     </w:p>
     <w:p>
@@ -92,7 +114,7 @@
           <w:sz w:val="28"/>
           <w:szCs w:val="28"/>
         </w:rPr>
-        <w:t>UI：</w:t>
+        <w:t>运动系统（</w:t>
       </w:r>
       <w:r>
         <w:rPr>
@@ -102,7 +124,7 @@
           <w:sz w:val="28"/>
           <w:szCs w:val="28"/>
         </w:rPr>
-        <w:t>队伍颜色，帮助等</w:t>
+        <w:t>高</w:t>
       </w:r>
       <w:r>
         <w:rPr>
@@ -112,7 +134,7 @@
           <w:sz w:val="28"/>
           <w:szCs w:val="28"/>
         </w:rPr>
-        <w:t>（高）</w:t>
+        <w:t>）</w:t>
       </w:r>
     </w:p>
     <w:p>
@@ -135,53 +157,23 @@
       </w:pPr>
       <w:r>
         <w:rPr>
-          <w:rFonts w:ascii="微软雅黑" w:eastAsia="微软雅黑" w:hAnsi="微软雅黑" w:cs="宋体" w:hint="eastAsia"/>
+          <w:rFonts w:ascii="微软雅黑" w:eastAsia="微软雅黑" w:hAnsi="微软雅黑" w:cs="宋体"/>
           <w:color w:val="000000"/>
           <w:kern w:val="0"/>
           <w:sz w:val="28"/>
           <w:szCs w:val="28"/>
         </w:rPr>
-        <w:t>运动系统</w:t>
+        <w:t>武器系统</w:t>
       </w:r>
       <w:r>
         <w:rPr>
-          <w:rFonts w:ascii="微软雅黑" w:eastAsia="微软雅黑" w:hAnsi="微软雅黑" w:cs="宋体" w:hint="eastAsia"/>
+          <w:rFonts w:ascii="微软雅黑" w:eastAsia="微软雅黑" w:hAnsi="微软雅黑" w:cs="宋体"/>
           <w:color w:val="000000"/>
           <w:kern w:val="0"/>
           <w:sz w:val="28"/>
           <w:szCs w:val="28"/>
         </w:rPr>
-        <w:t>（考虑物理引擎）</w:t>
-      </w:r>
-      <w:r>
-        <w:rPr>
-          <w:rFonts w:ascii="微软雅黑" w:eastAsia="微软雅黑" w:hAnsi="微软雅黑" w:cs="宋体" w:hint="eastAsia"/>
-          <w:color w:val="000000"/>
-          <w:kern w:val="0"/>
-          <w:sz w:val="28"/>
-          <w:szCs w:val="28"/>
-        </w:rPr>
-        <w:t>：加速度、最大速度、角加速度、最大角速度，另外考虑空气与水的阻尼等（</w:t>
-      </w:r>
-      <w:r>
-        <w:rPr>
-          <w:rFonts w:ascii="微软雅黑" w:eastAsia="微软雅黑" w:hAnsi="微软雅黑" w:cs="宋体" w:hint="eastAsia"/>
-          <w:color w:val="000000"/>
-          <w:kern w:val="0"/>
-          <w:sz w:val="28"/>
-          <w:szCs w:val="28"/>
-        </w:rPr>
-        <w:t>高</w:t>
-      </w:r>
-      <w:r>
-        <w:rPr>
-          <w:rFonts w:ascii="微软雅黑" w:eastAsia="微软雅黑" w:hAnsi="微软雅黑" w:cs="宋体" w:hint="eastAsia"/>
-          <w:color w:val="000000"/>
-          <w:kern w:val="0"/>
-          <w:sz w:val="28"/>
-          <w:szCs w:val="28"/>
-        </w:rPr>
-        <w:t>）</w:t>
+        <w:t>（高）</w:t>
       </w:r>
     </w:p>
     <w:p>
@@ -204,23 +196,13 @@
       </w:pPr>
       <w:r>
         <w:rPr>
-          <w:rFonts w:ascii="微软雅黑" w:eastAsia="微软雅黑" w:hAnsi="微软雅黑" w:cs="宋体"/>
+          <w:rFonts w:ascii="微软雅黑" w:eastAsia="微软雅黑" w:hAnsi="微软雅黑" w:cs="宋体" w:hint="eastAsia"/>
           <w:color w:val="000000"/>
           <w:kern w:val="0"/>
           <w:sz w:val="28"/>
           <w:szCs w:val="28"/>
         </w:rPr>
-        <w:t>武器系统</w:t>
-      </w:r>
-      <w:r>
-        <w:rPr>
-          <w:rFonts w:ascii="微软雅黑" w:eastAsia="微软雅黑" w:hAnsi="微软雅黑" w:cs="宋体"/>
-          <w:color w:val="000000"/>
-          <w:kern w:val="0"/>
-          <w:sz w:val="28"/>
-          <w:szCs w:val="28"/>
-        </w:rPr>
-        <w:t>（高）</w:t>
+        <w:t>战争迷雾，考虑天气参数（中）</w:t>
       </w:r>
     </w:p>
     <w:p>
@@ -249,7 +231,27 @@
           <w:sz w:val="28"/>
           <w:szCs w:val="28"/>
         </w:rPr>
-        <w:t>战争迷雾，考虑天气参数（中）</w:t>
+        <w:t>为MiniMap添加边框（</w:t>
+      </w:r>
+      <w:r>
+        <w:rPr>
+          <w:rFonts w:ascii="微软雅黑" w:eastAsia="微软雅黑" w:hAnsi="微软雅黑" w:cs="宋体" w:hint="eastAsia"/>
+          <w:color w:val="000000"/>
+          <w:kern w:val="0"/>
+          <w:sz w:val="28"/>
+          <w:szCs w:val="28"/>
+        </w:rPr>
+        <w:t>低</w:t>
+      </w:r>
+      <w:r>
+        <w:rPr>
+          <w:rFonts w:ascii="微软雅黑" w:eastAsia="微软雅黑" w:hAnsi="微软雅黑" w:cs="宋体" w:hint="eastAsia"/>
+          <w:color w:val="000000"/>
+          <w:kern w:val="0"/>
+          <w:sz w:val="28"/>
+          <w:szCs w:val="28"/>
+        </w:rPr>
+        <w:t>）</w:t>
       </w:r>
     </w:p>
     <w:p>
@@ -278,166 +280,7 @@
           <w:sz w:val="28"/>
           <w:szCs w:val="28"/>
         </w:rPr>
-        <w:t>为MiniMap添加边框（</w:t>
-      </w:r>
-      <w:r>
-        <w:rPr>
-          <w:rFonts w:ascii="微软雅黑" w:eastAsia="微软雅黑" w:hAnsi="微软雅黑" w:cs="宋体" w:hint="eastAsia"/>
-          <w:color w:val="000000"/>
-          <w:kern w:val="0"/>
-          <w:sz w:val="28"/>
-          <w:szCs w:val="28"/>
-        </w:rPr>
-        <w:t>中</w:t>
-      </w:r>
-      <w:r>
-        <w:rPr>
-          <w:rFonts w:ascii="微软雅黑" w:eastAsia="微软雅黑" w:hAnsi="微软雅黑" w:cs="宋体" w:hint="eastAsia"/>
-          <w:color w:val="000000"/>
-          <w:kern w:val="0"/>
-          <w:sz w:val="28"/>
-          <w:szCs w:val="28"/>
-        </w:rPr>
-        <w:t>）</w:t>
-      </w:r>
-    </w:p>
-    <w:p>
-      <w:pPr>
-        <w:widowControl/>
-        <w:numPr>
-          <w:ilvl w:val="1"/>
-          <w:numId w:val="6"/>
-        </w:numPr>
-        <w:ind w:left="549"/>
-        <w:jc w:val="left"/>
-        <w:textAlignment w:val="center"/>
-        <w:rPr>
-          <w:rFonts w:ascii="宋体" w:eastAsia="宋体" w:hAnsi="宋体" w:cs="宋体"/>
-          <w:color w:val="000000"/>
-          <w:kern w:val="0"/>
-          <w:sz w:val="24"/>
-          <w:szCs w:val="24"/>
-        </w:rPr>
-      </w:pPr>
-      <w:r>
-        <w:rPr>
-          <w:rFonts w:ascii="微软雅黑" w:eastAsia="微软雅黑" w:hAnsi="微软雅黑" w:cs="宋体"/>
-          <w:color w:val="000000"/>
-          <w:kern w:val="0"/>
-          <w:sz w:val="28"/>
-          <w:szCs w:val="28"/>
-        </w:rPr>
-        <w:t>解决小地图上</w:t>
-      </w:r>
-      <w:r>
-        <w:rPr>
-          <w:rFonts w:ascii="微软雅黑" w:eastAsia="微软雅黑" w:hAnsi="微软雅黑" w:cs="宋体"/>
-          <w:color w:val="000000"/>
-          <w:kern w:val="0"/>
-          <w:sz w:val="28"/>
-          <w:szCs w:val="28"/>
-        </w:rPr>
-        <w:t>的</w:t>
-      </w:r>
-      <w:r>
-        <w:rPr>
-          <w:rFonts w:ascii="微软雅黑" w:eastAsia="微软雅黑" w:hAnsi="微软雅黑" w:cs="宋体"/>
-          <w:color w:val="000000"/>
-          <w:kern w:val="0"/>
-          <w:sz w:val="28"/>
-          <w:szCs w:val="28"/>
-        </w:rPr>
-        <w:t>Mark重叠</w:t>
-      </w:r>
-      <w:r>
-        <w:rPr>
-          <w:rFonts w:ascii="微软雅黑" w:eastAsia="微软雅黑" w:hAnsi="微软雅黑" w:cs="宋体"/>
-          <w:color w:val="000000"/>
-          <w:kern w:val="0"/>
-          <w:sz w:val="28"/>
-          <w:szCs w:val="28"/>
-        </w:rPr>
-        <w:t>问题</w:t>
-      </w:r>
-      <w:r>
-        <w:rPr>
-          <w:rFonts w:ascii="微软雅黑" w:eastAsia="微软雅黑" w:hAnsi="微软雅黑" w:cs="宋体"/>
-          <w:color w:val="000000"/>
-          <w:kern w:val="0"/>
-          <w:sz w:val="28"/>
-          <w:szCs w:val="28"/>
-        </w:rPr>
-        <w:t>，考虑不同Level的单位用不同形状的Mark</w:t>
-      </w:r>
-      <w:r>
-        <w:rPr>
-          <w:rFonts w:ascii="微软雅黑" w:eastAsia="微软雅黑" w:hAnsi="微软雅黑" w:cs="宋体"/>
-          <w:color w:val="000000"/>
-          <w:kern w:val="0"/>
-          <w:sz w:val="28"/>
-          <w:szCs w:val="28"/>
-        </w:rPr>
-        <w:t>（中）</w:t>
-      </w:r>
-      <w:bookmarkStart w:id="0" w:name="_GoBack"/>
-      <w:bookmarkEnd w:id="0"/>
-    </w:p>
-    <w:p>
-      <w:pPr>
-        <w:widowControl/>
-        <w:numPr>
-          <w:ilvl w:val="1"/>
-          <w:numId w:val="6"/>
-        </w:numPr>
-        <w:ind w:left="549"/>
-        <w:jc w:val="left"/>
-        <w:textAlignment w:val="center"/>
-        <w:rPr>
-          <w:rFonts w:ascii="宋体" w:eastAsia="宋体" w:hAnsi="宋体" w:cs="宋体"/>
-          <w:color w:val="000000"/>
-          <w:kern w:val="0"/>
-          <w:sz w:val="24"/>
-          <w:szCs w:val="24"/>
-        </w:rPr>
-      </w:pPr>
-      <w:r>
-        <w:rPr>
-          <w:rFonts w:ascii="微软雅黑" w:eastAsia="微软雅黑" w:hAnsi="微软雅黑" w:cs="宋体" w:hint="eastAsia"/>
-          <w:color w:val="000000"/>
-          <w:kern w:val="0"/>
-          <w:sz w:val="28"/>
-          <w:szCs w:val="28"/>
-        </w:rPr>
         <w:t>雷雨等天气效果（低）</w:t>
-      </w:r>
-    </w:p>
-    <w:p>
-      <w:pPr>
-        <w:widowControl/>
-        <w:numPr>
-          <w:ilvl w:val="1"/>
-          <w:numId w:val="6"/>
-        </w:numPr>
-        <w:ind w:left="549"/>
-        <w:jc w:val="left"/>
-        <w:textAlignment w:val="center"/>
-        <w:rPr>
-          <w:rFonts w:ascii="宋体" w:eastAsia="宋体" w:hAnsi="宋体" w:cs="宋体"/>
-          <w:color w:val="000000"/>
-          <w:kern w:val="0"/>
-          <w:sz w:val="24"/>
-          <w:szCs w:val="24"/>
-        </w:rPr>
-      </w:pPr>
-      <w:r>
-        <w:rPr>
-          <w:rFonts w:ascii="微软雅黑" w:eastAsia="微软雅黑" w:hAnsi="微软雅黑" w:cs="宋体" w:hint="eastAsia"/>
-          <w:color w:val="000000"/>
-          <w:kern w:val="0"/>
-          <w:sz w:val="28"/>
-          <w:szCs w:val="28"/>
-        </w:rPr>
-        <w:t>使UI效果不因屏幕分辨率、物理尺寸等的不同而打折（低）</w:t>
       </w:r>
     </w:p>
     <w:sectPr>

</xml_diff>

<commit_message>
1. add mini map frame 2. use ui mask to process possible overflow of mark icons 3. search thread can now be aborted in case search string gets wrong 4. mini map related bug fixes
</commit_message>
<xml_diff>
--- a/Assets/Files/To Do List.docx
+++ b/Assets/Files/To Do List.docx
@@ -75,8 +75,6 @@
         </w:rPr>
         <w:t>、</w:t>
       </w:r>
-      <w:bookmarkStart w:id="0" w:name="_GoBack"/>
-      <w:bookmarkEnd w:id="0"/>
       <w:r>
         <w:rPr>
           <w:rFonts w:ascii="微软雅黑" w:eastAsia="微软雅黑" w:hAnsi="微软雅黑" w:cs="宋体" w:hint="eastAsia"/>
@@ -223,55 +221,8 @@
           <w:szCs w:val="24"/>
         </w:rPr>
       </w:pPr>
-      <w:r>
-        <w:rPr>
-          <w:rFonts w:ascii="微软雅黑" w:eastAsia="微软雅黑" w:hAnsi="微软雅黑" w:cs="宋体" w:hint="eastAsia"/>
-          <w:color w:val="000000"/>
-          <w:kern w:val="0"/>
-          <w:sz w:val="28"/>
-          <w:szCs w:val="28"/>
-        </w:rPr>
-        <w:t>为MiniMap添加边框（</w:t>
-      </w:r>
-      <w:r>
-        <w:rPr>
-          <w:rFonts w:ascii="微软雅黑" w:eastAsia="微软雅黑" w:hAnsi="微软雅黑" w:cs="宋体" w:hint="eastAsia"/>
-          <w:color w:val="000000"/>
-          <w:kern w:val="0"/>
-          <w:sz w:val="28"/>
-          <w:szCs w:val="28"/>
-        </w:rPr>
-        <w:t>低</w:t>
-      </w:r>
-      <w:r>
-        <w:rPr>
-          <w:rFonts w:ascii="微软雅黑" w:eastAsia="微软雅黑" w:hAnsi="微软雅黑" w:cs="宋体" w:hint="eastAsia"/>
-          <w:color w:val="000000"/>
-          <w:kern w:val="0"/>
-          <w:sz w:val="28"/>
-          <w:szCs w:val="28"/>
-        </w:rPr>
-        <w:t>）</w:t>
-      </w:r>
-    </w:p>
-    <w:p>
-      <w:pPr>
-        <w:widowControl/>
-        <w:numPr>
-          <w:ilvl w:val="1"/>
-          <w:numId w:val="6"/>
-        </w:numPr>
-        <w:ind w:left="549"/>
-        <w:jc w:val="left"/>
-        <w:textAlignment w:val="center"/>
-        <w:rPr>
-          <w:rFonts w:ascii="宋体" w:eastAsia="宋体" w:hAnsi="宋体" w:cs="宋体"/>
-          <w:color w:val="000000"/>
-          <w:kern w:val="0"/>
-          <w:sz w:val="24"/>
-          <w:szCs w:val="24"/>
-        </w:rPr>
-      </w:pPr>
+      <w:bookmarkStart w:id="0" w:name="_GoBack"/>
+      <w:bookmarkEnd w:id="0"/>
       <w:r>
         <w:rPr>
           <w:rFonts w:ascii="微软雅黑" w:eastAsia="微软雅黑" w:hAnsi="微软雅黑" w:cs="宋体" w:hint="eastAsia"/>

</xml_diff>

<commit_message>
many new features and bug fixes
</commit_message>
<xml_diff>
--- a/Assets/Files/To Do List.docx
+++ b/Assets/Files/To Do List.docx
@@ -30,7 +30,7 @@
         <w:jc w:val="left"/>
         <w:textAlignment w:val="center"/>
         <w:rPr>
-          <w:rFonts w:ascii="宋体" w:eastAsia="宋体" w:hAnsi="宋体" w:cs="宋体" w:hint="eastAsia"/>
+          <w:rFonts w:ascii="宋体" w:eastAsia="宋体" w:hAnsi="宋体" w:cs="宋体"/>
           <w:color w:val="000000"/>
           <w:kern w:val="0"/>
           <w:sz w:val="24"/>
@@ -64,7 +64,17 @@
           <w:sz w:val="28"/>
           <w:szCs w:val="28"/>
         </w:rPr>
-        <w:t>指定关键帧回放（高）</w:t>
+        <w:t>使回放进度可调</w:t>
+      </w:r>
+      <w:r>
+        <w:rPr>
+          <w:rFonts w:ascii="微软雅黑" w:eastAsia="微软雅黑" w:hAnsi="微软雅黑" w:cs="宋体" w:hint="eastAsia"/>
+          <w:color w:val="000000"/>
+          <w:kern w:val="0"/>
+          <w:sz w:val="28"/>
+          <w:szCs w:val="28"/>
+        </w:rPr>
+        <w:t>（高）</w:t>
       </w:r>
     </w:p>
     <w:p>
@@ -87,25 +97,13 @@
       </w:pPr>
       <w:r>
         <w:rPr>
-          <w:rFonts w:ascii="微软雅黑" w:eastAsia="微软雅黑" w:hAnsi="微软雅黑" w:cs="宋体" w:hint="eastAsia"/>
+          <w:rFonts w:ascii="微软雅黑" w:eastAsia="微软雅黑" w:hAnsi="微软雅黑" w:cs="宋体"/>
           <w:color w:val="000000"/>
           <w:kern w:val="0"/>
           <w:sz w:val="28"/>
           <w:szCs w:val="28"/>
         </w:rPr>
-        <w:t>武器、运动、采集、补给、维修效果</w:t>
-      </w:r>
-      <w:bookmarkStart w:id="0" w:name="_GoBack"/>
-      <w:bookmarkEnd w:id="0"/>
-      <w:r>
-        <w:rPr>
-          <w:rFonts w:ascii="微软雅黑" w:eastAsia="微软雅黑" w:hAnsi="微软雅黑" w:cs="宋体" w:hint="eastAsia"/>
-          <w:color w:val="000000"/>
-          <w:kern w:val="0"/>
-          <w:sz w:val="28"/>
-          <w:szCs w:val="28"/>
-        </w:rPr>
-        <w:t>（高）</w:t>
+        <w:t>菜单等GUI遮挡鼠标时selection等应失效（高）</w:t>
       </w:r>
     </w:p>
     <w:p>
@@ -128,13 +126,212 @@
       </w:pPr>
       <w:r>
         <w:rPr>
-          <w:rFonts w:ascii="微软雅黑" w:eastAsia="微软雅黑" w:hAnsi="微软雅黑" w:cs="宋体" w:hint="eastAsia"/>
+          <w:rFonts w:ascii="微软雅黑" w:eastAsia="微软雅黑" w:hAnsi="微软雅黑" w:cs="宋体"/>
           <w:color w:val="000000"/>
           <w:kern w:val="0"/>
           <w:sz w:val="28"/>
           <w:szCs w:val="28"/>
         </w:rPr>
-        <w:t>战争迷雾，考虑天气参数（中）</w:t>
+        <w:t>航母</w:t>
+      </w:r>
+      <w:r>
+        <w:rPr>
+          <w:rFonts w:ascii="微软雅黑" w:eastAsia="微软雅黑" w:hAnsi="微软雅黑" w:cs="宋体"/>
+          <w:color w:val="000000"/>
+          <w:kern w:val="0"/>
+          <w:sz w:val="28"/>
+          <w:szCs w:val="28"/>
+        </w:rPr>
+        <w:t>的</w:t>
+      </w:r>
+      <w:r>
+        <w:rPr>
+          <w:rFonts w:ascii="微软雅黑" w:eastAsia="微软雅黑" w:hAnsi="微软雅黑" w:cs="宋体"/>
+          <w:color w:val="000000"/>
+          <w:kern w:val="0"/>
+          <w:sz w:val="28"/>
+          <w:szCs w:val="28"/>
+        </w:rPr>
+        <w:t>攻击效果（高）</w:t>
+      </w:r>
+    </w:p>
+    <w:p>
+      <w:pPr>
+        <w:widowControl/>
+        <w:numPr>
+          <w:ilvl w:val="1"/>
+          <w:numId w:val="6"/>
+        </w:numPr>
+        <w:ind w:left="549"/>
+        <w:jc w:val="left"/>
+        <w:textAlignment w:val="center"/>
+        <w:rPr>
+          <w:rFonts w:ascii="宋体" w:eastAsia="宋体" w:hAnsi="宋体" w:cs="宋体"/>
+          <w:color w:val="000000"/>
+          <w:kern w:val="0"/>
+          <w:sz w:val="24"/>
+          <w:szCs w:val="24"/>
+        </w:rPr>
+      </w:pPr>
+      <w:r>
+        <w:rPr>
+          <w:rFonts w:ascii="微软雅黑" w:eastAsia="微软雅黑" w:hAnsi="微软雅黑" w:cs="宋体" w:hint="eastAsia"/>
+          <w:color w:val="000000"/>
+          <w:kern w:val="0"/>
+          <w:sz w:val="28"/>
+          <w:szCs w:val="28"/>
+        </w:rPr>
+        <w:t>飞机尾气</w:t>
+      </w:r>
+      <w:r>
+        <w:rPr>
+          <w:rFonts w:ascii="微软雅黑" w:eastAsia="微软雅黑" w:hAnsi="微软雅黑" w:cs="宋体" w:hint="eastAsia"/>
+          <w:color w:val="000000"/>
+          <w:kern w:val="0"/>
+          <w:sz w:val="28"/>
+          <w:szCs w:val="28"/>
+        </w:rPr>
+        <w:t>，</w:t>
+      </w:r>
+      <w:r>
+        <w:rPr>
+          <w:rFonts w:ascii="微软雅黑" w:eastAsia="微软雅黑" w:hAnsi="微软雅黑" w:cs="宋体" w:hint="eastAsia"/>
+          <w:color w:val="000000"/>
+          <w:kern w:val="0"/>
+          <w:sz w:val="28"/>
+          <w:szCs w:val="28"/>
+        </w:rPr>
+        <w:t>潜艇</w:t>
+      </w:r>
+      <w:r>
+        <w:rPr>
+          <w:rFonts w:ascii="微软雅黑" w:eastAsia="微软雅黑" w:hAnsi="微软雅黑" w:cs="宋体" w:hint="eastAsia"/>
+          <w:color w:val="000000"/>
+          <w:kern w:val="0"/>
+          <w:sz w:val="28"/>
+          <w:szCs w:val="28"/>
+        </w:rPr>
+        <w:t>尾流</w:t>
+      </w:r>
+      <w:r>
+        <w:rPr>
+          <w:rFonts w:ascii="微软雅黑" w:eastAsia="微软雅黑" w:hAnsi="微软雅黑" w:cs="宋体" w:hint="eastAsia"/>
+          <w:color w:val="000000"/>
+          <w:kern w:val="0"/>
+          <w:sz w:val="28"/>
+          <w:szCs w:val="28"/>
+        </w:rPr>
+        <w:t>（中）</w:t>
+      </w:r>
+    </w:p>
+    <w:p>
+      <w:pPr>
+        <w:widowControl/>
+        <w:numPr>
+          <w:ilvl w:val="1"/>
+          <w:numId w:val="6"/>
+        </w:numPr>
+        <w:ind w:left="549"/>
+        <w:jc w:val="left"/>
+        <w:textAlignment w:val="center"/>
+        <w:rPr>
+          <w:rFonts w:ascii="宋体" w:eastAsia="宋体" w:hAnsi="宋体" w:cs="宋体" w:hint="eastAsia"/>
+          <w:color w:val="000000"/>
+          <w:kern w:val="0"/>
+          <w:sz w:val="24"/>
+          <w:szCs w:val="24"/>
+        </w:rPr>
+      </w:pPr>
+      <w:r>
+        <w:rPr>
+          <w:rFonts w:ascii="微软雅黑" w:eastAsia="微软雅黑" w:hAnsi="微软雅黑" w:cs="宋体"/>
+          <w:color w:val="000000"/>
+          <w:kern w:val="0"/>
+          <w:sz w:val="28"/>
+          <w:szCs w:val="28"/>
+        </w:rPr>
+        <w:t>统计图表的标度</w:t>
+      </w:r>
+      <w:r>
+        <w:rPr>
+          <w:rFonts w:ascii="微软雅黑" w:eastAsia="微软雅黑" w:hAnsi="微软雅黑" w:cs="宋体"/>
+          <w:color w:val="000000"/>
+          <w:kern w:val="0"/>
+          <w:sz w:val="28"/>
+          <w:szCs w:val="28"/>
+        </w:rPr>
+        <w:t>显示</w:t>
+      </w:r>
+      <w:r>
+        <w:rPr>
+          <w:rFonts w:ascii="微软雅黑" w:eastAsia="微软雅黑" w:hAnsi="微软雅黑" w:cs="宋体"/>
+          <w:color w:val="000000"/>
+          <w:kern w:val="0"/>
+          <w:sz w:val="28"/>
+          <w:szCs w:val="28"/>
+        </w:rPr>
+        <w:t>（中</w:t>
+      </w:r>
+      <w:bookmarkStart w:id="0" w:name="_GoBack"/>
+      <w:bookmarkEnd w:id="0"/>
+      <w:r>
+        <w:rPr>
+          <w:rFonts w:ascii="微软雅黑" w:eastAsia="微软雅黑" w:hAnsi="微软雅黑" w:cs="宋体"/>
+          <w:color w:val="000000"/>
+          <w:kern w:val="0"/>
+          <w:sz w:val="28"/>
+          <w:szCs w:val="28"/>
+        </w:rPr>
+        <w:t>）</w:t>
+      </w:r>
+    </w:p>
+    <w:p>
+      <w:pPr>
+        <w:widowControl/>
+        <w:numPr>
+          <w:ilvl w:val="1"/>
+          <w:numId w:val="6"/>
+        </w:numPr>
+        <w:ind w:left="549"/>
+        <w:jc w:val="left"/>
+        <w:textAlignment w:val="center"/>
+        <w:rPr>
+          <w:rFonts w:ascii="宋体" w:eastAsia="宋体" w:hAnsi="宋体" w:cs="宋体"/>
+          <w:color w:val="000000"/>
+          <w:kern w:val="0"/>
+          <w:sz w:val="24"/>
+          <w:szCs w:val="24"/>
+        </w:rPr>
+      </w:pPr>
+      <w:r>
+        <w:rPr>
+          <w:rFonts w:ascii="微软雅黑" w:eastAsia="微软雅黑" w:hAnsi="微软雅黑" w:cs="宋体" w:hint="eastAsia"/>
+          <w:color w:val="000000"/>
+          <w:kern w:val="0"/>
+          <w:sz w:val="28"/>
+          <w:szCs w:val="28"/>
+        </w:rPr>
+        <w:t>战争迷雾，考虑天气参数（</w:t>
+      </w:r>
+      <w:r>
+        <w:rPr>
+          <w:rFonts w:ascii="微软雅黑" w:eastAsia="微软雅黑" w:hAnsi="微软雅黑" w:cs="宋体" w:hint="eastAsia"/>
+          <w:color w:val="000000"/>
+          <w:kern w:val="0"/>
+          <w:sz w:val="28"/>
+          <w:szCs w:val="28"/>
+        </w:rPr>
+        <w:t>低</w:t>
+      </w:r>
+      <w:r>
+        <w:rPr>
+          <w:rFonts w:ascii="微软雅黑" w:eastAsia="微软雅黑" w:hAnsi="微软雅黑" w:cs="宋体" w:hint="eastAsia"/>
+          <w:color w:val="000000"/>
+          <w:kern w:val="0"/>
+          <w:sz w:val="28"/>
+          <w:szCs w:val="28"/>
+        </w:rPr>
+        <w:t>）</w:t>
       </w:r>
     </w:p>
     <w:p>

</xml_diff>

<commit_message>
finish carrier attacking fx
</commit_message>
<xml_diff>
--- a/Assets/Files/To Do List.docx
+++ b/Assets/Files/To Do List.docx
@@ -88,7 +88,7 @@
         <w:jc w:val="left"/>
         <w:textAlignment w:val="center"/>
         <w:rPr>
-          <w:rFonts w:ascii="宋体" w:eastAsia="宋体" w:hAnsi="宋体" w:cs="宋体" w:hint="eastAsia"/>
+          <w:rFonts w:ascii="宋体" w:eastAsia="宋体" w:hAnsi="宋体" w:cs="宋体"/>
           <w:color w:val="000000"/>
           <w:kern w:val="0"/>
           <w:sz w:val="24"/>
@@ -124,35 +124,37 @@
           <w:szCs w:val="24"/>
         </w:rPr>
       </w:pPr>
+      <w:bookmarkStart w:id="0" w:name="_GoBack"/>
+      <w:bookmarkEnd w:id="0"/>
       <w:r>
         <w:rPr>
-          <w:rFonts w:ascii="微软雅黑" w:eastAsia="微软雅黑" w:hAnsi="微软雅黑" w:cs="宋体"/>
+          <w:rFonts w:ascii="微软雅黑" w:eastAsia="微软雅黑" w:hAnsi="微软雅黑" w:cs="宋体" w:hint="eastAsia"/>
           <w:color w:val="000000"/>
           <w:kern w:val="0"/>
           <w:sz w:val="28"/>
           <w:szCs w:val="28"/>
         </w:rPr>
-        <w:t>航母</w:t>
+        <w:t>飞机尾气</w:t>
       </w:r>
       <w:r>
         <w:rPr>
-          <w:rFonts w:ascii="微软雅黑" w:eastAsia="微软雅黑" w:hAnsi="微软雅黑" w:cs="宋体"/>
+          <w:rFonts w:ascii="微软雅黑" w:eastAsia="微软雅黑" w:hAnsi="微软雅黑" w:cs="宋体" w:hint="eastAsia"/>
           <w:color w:val="000000"/>
           <w:kern w:val="0"/>
           <w:sz w:val="28"/>
           <w:szCs w:val="28"/>
         </w:rPr>
-        <w:t>的</w:t>
+        <w:t>，潜艇尾流</w:t>
       </w:r>
       <w:r>
         <w:rPr>
-          <w:rFonts w:ascii="微软雅黑" w:eastAsia="微软雅黑" w:hAnsi="微软雅黑" w:cs="宋体"/>
+          <w:rFonts w:ascii="微软雅黑" w:eastAsia="微软雅黑" w:hAnsi="微软雅黑" w:cs="宋体" w:hint="eastAsia"/>
           <w:color w:val="000000"/>
           <w:kern w:val="0"/>
           <w:sz w:val="28"/>
           <w:szCs w:val="28"/>
         </w:rPr>
-        <w:t>攻击效果（高）</w:t>
+        <w:t>（中）</w:t>
       </w:r>
     </w:p>
     <w:p>
@@ -175,75 +177,6 @@
       </w:pPr>
       <w:r>
         <w:rPr>
-          <w:rFonts w:ascii="微软雅黑" w:eastAsia="微软雅黑" w:hAnsi="微软雅黑" w:cs="宋体" w:hint="eastAsia"/>
-          <w:color w:val="000000"/>
-          <w:kern w:val="0"/>
-          <w:sz w:val="28"/>
-          <w:szCs w:val="28"/>
-        </w:rPr>
-        <w:t>飞机尾气</w:t>
-      </w:r>
-      <w:r>
-        <w:rPr>
-          <w:rFonts w:ascii="微软雅黑" w:eastAsia="微软雅黑" w:hAnsi="微软雅黑" w:cs="宋体" w:hint="eastAsia"/>
-          <w:color w:val="000000"/>
-          <w:kern w:val="0"/>
-          <w:sz w:val="28"/>
-          <w:szCs w:val="28"/>
-        </w:rPr>
-        <w:t>，</w:t>
-      </w:r>
-      <w:r>
-        <w:rPr>
-          <w:rFonts w:ascii="微软雅黑" w:eastAsia="微软雅黑" w:hAnsi="微软雅黑" w:cs="宋体" w:hint="eastAsia"/>
-          <w:color w:val="000000"/>
-          <w:kern w:val="0"/>
-          <w:sz w:val="28"/>
-          <w:szCs w:val="28"/>
-        </w:rPr>
-        <w:t>潜艇</w:t>
-      </w:r>
-      <w:r>
-        <w:rPr>
-          <w:rFonts w:ascii="微软雅黑" w:eastAsia="微软雅黑" w:hAnsi="微软雅黑" w:cs="宋体" w:hint="eastAsia"/>
-          <w:color w:val="000000"/>
-          <w:kern w:val="0"/>
-          <w:sz w:val="28"/>
-          <w:szCs w:val="28"/>
-        </w:rPr>
-        <w:t>尾流</w:t>
-      </w:r>
-      <w:r>
-        <w:rPr>
-          <w:rFonts w:ascii="微软雅黑" w:eastAsia="微软雅黑" w:hAnsi="微软雅黑" w:cs="宋体" w:hint="eastAsia"/>
-          <w:color w:val="000000"/>
-          <w:kern w:val="0"/>
-          <w:sz w:val="28"/>
-          <w:szCs w:val="28"/>
-        </w:rPr>
-        <w:t>（中）</w:t>
-      </w:r>
-    </w:p>
-    <w:p>
-      <w:pPr>
-        <w:widowControl/>
-        <w:numPr>
-          <w:ilvl w:val="1"/>
-          <w:numId w:val="6"/>
-        </w:numPr>
-        <w:ind w:left="549"/>
-        <w:jc w:val="left"/>
-        <w:textAlignment w:val="center"/>
-        <w:rPr>
-          <w:rFonts w:ascii="宋体" w:eastAsia="宋体" w:hAnsi="宋体" w:cs="宋体" w:hint="eastAsia"/>
-          <w:color w:val="000000"/>
-          <w:kern w:val="0"/>
-          <w:sz w:val="24"/>
-          <w:szCs w:val="24"/>
-        </w:rPr>
-      </w:pPr>
-      <w:r>
-        <w:rPr>
           <w:rFonts w:ascii="微软雅黑" w:eastAsia="微软雅黑" w:hAnsi="微软雅黑" w:cs="宋体"/>
           <w:color w:val="000000"/>
           <w:kern w:val="0"/>
@@ -270,19 +203,7 @@
           <w:sz w:val="28"/>
           <w:szCs w:val="28"/>
         </w:rPr>
-        <w:t>（中</w:t>
-      </w:r>
-      <w:bookmarkStart w:id="0" w:name="_GoBack"/>
-      <w:bookmarkEnd w:id="0"/>
-      <w:r>
-        <w:rPr>
-          <w:rFonts w:ascii="微软雅黑" w:eastAsia="微软雅黑" w:hAnsi="微软雅黑" w:cs="宋体"/>
-          <w:color w:val="000000"/>
-          <w:kern w:val="0"/>
-          <w:sz w:val="28"/>
-          <w:szCs w:val="28"/>
-        </w:rPr>
-        <w:t>）</w:t>
+        <w:t>（中）</w:t>
       </w:r>
     </w:p>
     <w:p>

</xml_diff>